<commit_message>
LabWork3! fixup! added doc
</commit_message>
<xml_diff>
--- a/LabWork_3/doc/LabWork3.docx
+++ b/LabWork_3/doc/LabWork3.docx
@@ -3094,13 +3094,7 @@
         <w:fldChar w:fldCharType="separate"/>
       </w:r>
       <w:r>
-        <w:t>Блок-схе</w:t>
-      </w:r>
-      <w:r>
-        <w:t>м</w:t>
-      </w:r>
-      <w:r>
-        <w:t xml:space="preserve">а </w:t>
+        <w:t xml:space="preserve">Блок-схема </w:t>
       </w:r>
       <w:r>
         <w:rPr>
@@ -3182,24 +3176,14 @@
       <w:r>
         <w:t xml:space="preserve">Блок-схема </w:t>
       </w:r>
-      <w:r>
-        <w:fldChar w:fldCharType="begin"/>
-      </w:r>
-      <w:r>
-        <w:instrText xml:space="preserve"> SEQ Блок-схема \* ARABIC </w:instrText>
-      </w:r>
-      <w:r>
-        <w:fldChar w:fldCharType="separate"/>
-      </w:r>
-      <w:r>
-        <w:rPr>
-          <w:noProof/>
-        </w:rPr>
-        <w:t>1</w:t>
-      </w:r>
-      <w:r>
-        <w:fldChar w:fldCharType="end"/>
-      </w:r>
+      <w:fldSimple w:instr=" SEQ Блок-схема \* ARABIC ">
+        <w:r>
+          <w:rPr>
+            <w:noProof/>
+          </w:rPr>
+          <w:t>1</w:t>
+        </w:r>
+      </w:fldSimple>
       <w:bookmarkEnd w:id="0"/>
     </w:p>
     <w:p>
@@ -3215,14 +3199,7 @@
           <w:szCs w:val="28"/>
         </w:rPr>
         <w:lastRenderedPageBreak/>
-        <w:t xml:space="preserve">Завдання </w:t>
-      </w:r>
-      <w:r>
-        <w:rPr>
-          <w:rFonts w:cs="Times New Roman"/>
-          <w:szCs w:val="28"/>
-        </w:rPr>
-        <w:t>2</w:t>
+        <w:t>Завдання 2</w:t>
       </w:r>
     </w:p>
     <w:tbl>
@@ -5376,6 +5353,7 @@
       </w:pPr>
       <w:r>
         <w:rPr>
+          <w:noProof/>
           <w:lang w:val="en-US"/>
         </w:rPr>
         <w:lastRenderedPageBreak/>
@@ -5424,24 +5402,14 @@
       <w:r>
         <w:t xml:space="preserve">Блок-схема </w:t>
       </w:r>
-      <w:r>
-        <w:fldChar w:fldCharType="begin"/>
-      </w:r>
-      <w:r>
-        <w:instrText xml:space="preserve"> SEQ Блок-схема \* ARABIC </w:instrText>
-      </w:r>
-      <w:r>
-        <w:fldChar w:fldCharType="separate"/>
-      </w:r>
-      <w:r>
-        <w:rPr>
-          <w:noProof/>
-        </w:rPr>
-        <w:t>2</w:t>
-      </w:r>
-      <w:r>
-        <w:fldChar w:fldCharType="end"/>
-      </w:r>
+      <w:fldSimple w:instr=" SEQ Блок-схема \* ARABIC ">
+        <w:r>
+          <w:rPr>
+            <w:noProof/>
+          </w:rPr>
+          <w:t>2</w:t>
+        </w:r>
+      </w:fldSimple>
       <w:bookmarkEnd w:id="1"/>
     </w:p>
     <w:p>
@@ -5459,6 +5427,7 @@
       </w:r>
       <w:r>
         <w:rPr>
+          <w:noProof/>
           <w:lang w:val="en-US"/>
         </w:rPr>
         <w:drawing>
@@ -6628,10 +6597,7 @@
         </w:rPr>
       </w:pPr>
       <w:r>
-        <w:t xml:space="preserve">Блок-схема до завдання </w:t>
-      </w:r>
-      <w:r>
-        <w:t>3</w:t>
+        <w:t>Блок-схема до завдання 3</w:t>
       </w:r>
       <w:r>
         <w:rPr>
@@ -6732,24 +6698,14 @@
       <w:r>
         <w:t xml:space="preserve">Блок-схема </w:t>
       </w:r>
-      <w:r>
-        <w:fldChar w:fldCharType="begin"/>
-      </w:r>
-      <w:r>
-        <w:instrText xml:space="preserve"> SEQ Блок-схема \* ARABIC </w:instrText>
-      </w:r>
-      <w:r>
-        <w:fldChar w:fldCharType="separate"/>
-      </w:r>
-      <w:r>
-        <w:rPr>
-          <w:noProof/>
-        </w:rPr>
-        <w:t>3</w:t>
-      </w:r>
-      <w:r>
-        <w:fldChar w:fldCharType="end"/>
-      </w:r>
+      <w:fldSimple w:instr=" SEQ Блок-схема \* ARABIC ">
+        <w:r>
+          <w:rPr>
+            <w:noProof/>
+          </w:rPr>
+          <w:t>3</w:t>
+        </w:r>
+      </w:fldSimple>
       <w:bookmarkEnd w:id="2"/>
     </w:p>
     <w:p>

</xml_diff>